<commit_message>
Konsole entfernt, Doku erweitert
Weiterhin Kommentiert
</commit_message>
<xml_diff>
--- a/docs/Benutzerhandbuch Reversi.docx
+++ b/docs/Benutzerhandbuch Reversi.docx
@@ -36,12 +36,7 @@
         <w:t>-Spiel spielen zwei Spieler auf einem gegebenen Feld der Größe N x N</w:t>
       </w:r>
       <w:r>
-        <w:t>. Die Spieler</w:t>
-      </w:r>
-      <w:bookmarkStart w:id="0" w:name="_GoBack"/>
-      <w:bookmarkEnd w:id="0"/>
-      <w:r>
-        <w:t xml:space="preserve"> setzen abwechselnd Steine und versuchen somit, möglichst viele eigene Steine auf dem Feld zu haben. </w:t>
+        <w:t xml:space="preserve">. Die Spieler setzen abwechselnd Steine und versuchen somit, möglichst viele eigene Steine auf dem Feld zu haben. </w:t>
       </w:r>
       <w:r>
         <w:t>Die Spielregeln können dem Regelwerk von Wikipedia (</w:t>
@@ -323,6 +318,20 @@
     <w:p>
       <w:r>
         <w:t xml:space="preserve">Wählt der aktive Spieler ein Feld aus, wo er nicht setzen kann, wird ein Informationstext am unteren Rande des Fensters dargestellt. Dieser Text gibt dem Spieler dann den Hinweis, warum dieser dort nicht setzen kann.  </w:t>
+      </w:r>
+      <w:r>
+        <w:t xml:space="preserve">Sollte ein Spieler nicht in der Lage sein, einen Stein zu setzen, so ist der Gegenspieler </w:t>
+      </w:r>
+      <w:r>
+        <w:t>wieder</w:t>
+      </w:r>
+      <w:bookmarkStart w:id="0" w:name="_GoBack"/>
+      <w:bookmarkEnd w:id="0"/>
+      <w:r>
+        <w:t xml:space="preserve"> </w:t>
+      </w:r>
+      <w:r>
+        <w:t>am Zug.</w:t>
       </w:r>
     </w:p>
     <w:p>

</xml_diff>